<commit_message>
View User Blog post
+ Let the user view all blog posts
+ Let the user see one spcific blog post
+ Alot of rewrites and reworks
- Removed unused files
- added more bugs
</commit_message>
<xml_diff>
--- a/Project_Report.docx
+++ b/Project_Report.docx
@@ -1,6 +1,6 @@
 
 <file path=word/document.xml><?xml version="1.0" encoding="utf-8"?>
-<w:document xmlns:wpc="http://schemas.microsoft.com/office/word/2010/wordprocessingCanvas" xmlns:cx="http://schemas.microsoft.com/office/drawing/2014/chartex" xmlns:cx1="http://schemas.microsoft.com/office/drawing/2015/9/8/chartex" xmlns:cx2="http://schemas.microsoft.com/office/drawing/2015/10/21/chartex" xmlns:cx3="http://schemas.microsoft.com/office/drawing/2016/5/9/chartex" xmlns:cx4="http://schemas.microsoft.com/office/drawing/2016/5/10/chartex" xmlns:cx5="http://schemas.microsoft.com/office/drawing/2016/5/11/chartex" xmlns:cx6="http://schemas.microsoft.com/office/drawing/2016/5/12/chartex" xmlns:cx7="http://schemas.microsoft.com/office/drawing/2016/5/13/chartex" xmlns:cx8="http://schemas.microsoft.com/office/drawing/2016/5/14/chartex" xmlns:mc="http://schemas.openxmlformats.org/markup-compatibility/2006" xmlns:aink="http://schemas.microsoft.com/office/drawing/2016/ink" xmlns:am3d="http://schemas.microsoft.com/office/drawing/2017/model3d" xmlns:o="urn:schemas-microsoft-com:office:office" xmlns:r="http://schemas.openxmlformats.org/officeDocument/2006/relationships" xmlns:m="http://schemas.openxmlformats.org/officeDocument/2006/math" xmlns:v="urn:schemas-microsoft-com:vml" xmlns:wp14="http://schemas.microsoft.com/office/word/2010/wordprocessingDrawing" xmlns:wp="http://schemas.openxmlformats.org/drawingml/2006/wordprocessingDrawing" xmlns:w10="urn:schemas-microsoft-com:office:word" xmlns:w="http://schemas.openxmlformats.org/wordprocessingml/2006/main" xmlns:w14="http://schemas.microsoft.com/office/word/2010/wordml" xmlns:w15="http://schemas.microsoft.com/office/word/2012/wordml" xmlns:w16cex="http://schemas.microsoft.com/office/word/2018/wordml/cex" xmlns:w16cid="http://schemas.microsoft.com/office/word/2016/wordml/cid" xmlns:w16="http://schemas.microsoft.com/office/word/2018/wordml" xmlns:w16se="http://schemas.microsoft.com/office/word/2015/wordml/symex" xmlns:wpg="http://schemas.microsoft.com/office/word/2010/wordprocessingGroup" xmlns:wpi="http://schemas.microsoft.com/office/word/2010/wordprocessingInk" xmlns:wne="http://schemas.microsoft.com/office/word/2006/wordml" xmlns:wps="http://schemas.microsoft.com/office/word/2010/wordprocessingShape" mc:Ignorable="w14 w15 w16se w16cid w16 w16cex wp14">
+<w:document xmlns:wpc="http://schemas.microsoft.com/office/word/2010/wordprocessingCanvas" xmlns:cx="http://schemas.microsoft.com/office/drawing/2014/chartex" xmlns:cx1="http://schemas.microsoft.com/office/drawing/2015/9/8/chartex" xmlns:cx2="http://schemas.microsoft.com/office/drawing/2015/10/21/chartex" xmlns:cx3="http://schemas.microsoft.com/office/drawing/2016/5/9/chartex" xmlns:cx4="http://schemas.microsoft.com/office/drawing/2016/5/10/chartex" xmlns:cx5="http://schemas.microsoft.com/office/drawing/2016/5/11/chartex" xmlns:cx6="http://schemas.microsoft.com/office/drawing/2016/5/12/chartex" xmlns:cx7="http://schemas.microsoft.com/office/drawing/2016/5/13/chartex" xmlns:cx8="http://schemas.microsoft.com/office/drawing/2016/5/14/chartex" xmlns:mc="http://schemas.openxmlformats.org/markup-compatibility/2006" xmlns:aink="http://schemas.microsoft.com/office/drawing/2016/ink" xmlns:am3d="http://schemas.microsoft.com/office/drawing/2017/model3d" xmlns:o="urn:schemas-microsoft-com:office:office" xmlns:r="http://schemas.openxmlformats.org/officeDocument/2006/relationships" xmlns:m="http://schemas.openxmlformats.org/officeDocument/2006/math" xmlns:v="urn:schemas-microsoft-com:vml" xmlns:wp14="http://schemas.microsoft.com/office/word/2010/wordprocessingDrawing" xmlns:wp="http://schemas.openxmlformats.org/drawingml/2006/wordprocessingDrawing" xmlns:w10="urn:schemas-microsoft-com:office:word" xmlns:w="http://schemas.openxmlformats.org/wordprocessingml/2006/main" xmlns:w14="http://schemas.microsoft.com/office/word/2010/wordml" xmlns:w15="http://schemas.microsoft.com/office/word/2012/wordml" xmlns:w16cid="http://schemas.microsoft.com/office/word/2016/wordml/cid" xmlns:w16se="http://schemas.microsoft.com/office/word/2015/wordml/symex" xmlns:wpg="http://schemas.microsoft.com/office/word/2010/wordprocessingGroup" xmlns:wpi="http://schemas.microsoft.com/office/word/2010/wordprocessingInk" xmlns:wne="http://schemas.microsoft.com/office/word/2006/wordml" xmlns:wps="http://schemas.microsoft.com/office/word/2010/wordprocessingShape" mc:Ignorable="w14 w15 w16se w16cid wp14">
   <w:body>
     <w:p>
       <w:pPr>
@@ -175,7 +175,15 @@
                 <w:i/>
                 <w:color w:val="2F5496" w:themeColor="accent1" w:themeShade="BF"/>
               </w:rPr>
-              <w:t>2/16/2020</w:t>
+              <w:t>3/25</w:t>
+            </w:r>
+            <w:r>
+              <w:rPr>
+                <w:rFonts w:ascii="Times New Roman" w:hAnsi="Times New Roman" w:cs="Times New Roman"/>
+                <w:i/>
+                <w:color w:val="2F5496" w:themeColor="accent1" w:themeShade="BF"/>
+              </w:rPr>
+              <w:t>/2020</w:t>
             </w:r>
           </w:p>
         </w:tc>
@@ -348,6 +356,8 @@
                 <w:rFonts w:ascii="Times New Roman" w:hAnsi="Times New Roman" w:cs="Times New Roman"/>
               </w:rPr>
             </w:pPr>
+            <w:bookmarkStart w:id="0" w:name="_GoBack"/>
+            <w:bookmarkEnd w:id="0"/>
           </w:p>
         </w:tc>
       </w:tr>
@@ -851,7 +861,7 @@
                       <w:rFonts w:ascii="Times New Roman" w:hAnsi="Times New Roman" w:cs="Times New Roman"/>
                       <w:b/>
                     </w:rPr>
-                    <w:t>1</w:t>
+                    <w:t>3</w:t>
                   </w:r>
                 </w:p>
               </w:tc>
@@ -962,7 +972,7 @@
                       <w:rFonts w:ascii="Times New Roman" w:hAnsi="Times New Roman" w:cs="Times New Roman"/>
                       <w:b/>
                     </w:rPr>
-                    <w:t>2</w:t>
+                    <w:t>4</w:t>
                   </w:r>
                 </w:p>
               </w:tc>
@@ -1073,7 +1083,7 @@
                       <w:rFonts w:ascii="Times New Roman" w:hAnsi="Times New Roman" w:cs="Times New Roman"/>
                       <w:b/>
                     </w:rPr>
-                    <w:t>1</w:t>
+                    <w:t>3</w:t>
                   </w:r>
                 </w:p>
               </w:tc>
@@ -1574,7 +1584,6 @@
                       <w:i/>
                     </w:rPr>
                   </w:pPr>
-                  <w:bookmarkStart w:id="0" w:name="_GoBack" w:colFirst="0" w:colLast="0"/>
                   <w:r>
                     <w:rPr>
                       <w:rFonts w:ascii="Times New Roman" w:hAnsi="Times New Roman" w:cs="Times New Roman"/>
@@ -1641,7 +1650,7 @@
                       <w:bCs/>
                       <w:iCs/>
                     </w:rPr>
-                    <w:t>2</w:t>
+                    <w:t>3</w:t>
                   </w:r>
                 </w:p>
               </w:tc>
@@ -1673,92 +1682,6 @@
                     </w:rPr>
                     <w:t>0</w:t>
                   </w:r>
-                </w:p>
-              </w:tc>
-            </w:tr>
-            <w:bookmarkEnd w:id="0"/>
-            <w:tr>
-              <w:tc>
-                <w:tcPr>
-                  <w:tcW w:w="6835" w:type="dxa"/>
-                  <w:tcBorders>
-                    <w:top w:val="single" w:sz="4" w:space="0" w:color="auto"/>
-                    <w:left w:val="single" w:sz="4" w:space="0" w:color="auto"/>
-                    <w:bottom w:val="single" w:sz="4" w:space="0" w:color="auto"/>
-                    <w:right w:val="single" w:sz="4" w:space="0" w:color="auto"/>
-                  </w:tcBorders>
-                </w:tcPr>
-                <w:p>
-                  <w:pPr>
-                    <w:rPr>
-                      <w:rFonts w:ascii="Times New Roman" w:hAnsi="Times New Roman" w:cs="Times New Roman"/>
-                      <w:i/>
-                    </w:rPr>
-                  </w:pPr>
-                </w:p>
-              </w:tc>
-              <w:tc>
-                <w:tcPr>
-                  <w:tcW w:w="2610" w:type="dxa"/>
-                  <w:tcBorders>
-                    <w:top w:val="single" w:sz="4" w:space="0" w:color="auto"/>
-                    <w:left w:val="single" w:sz="4" w:space="0" w:color="auto"/>
-                    <w:bottom w:val="single" w:sz="4" w:space="0" w:color="auto"/>
-                    <w:right w:val="single" w:sz="4" w:space="0" w:color="auto"/>
-                  </w:tcBorders>
-                </w:tcPr>
-                <w:p>
-                  <w:pPr>
-                    <w:jc w:val="center"/>
-                    <w:rPr>
-                      <w:rFonts w:ascii="Times New Roman" w:hAnsi="Times New Roman" w:cs="Times New Roman"/>
-                      <w:b/>
-                      <w:bCs/>
-                      <w:iCs/>
-                    </w:rPr>
-                  </w:pPr>
-                </w:p>
-              </w:tc>
-              <w:tc>
-                <w:tcPr>
-                  <w:tcW w:w="1260" w:type="dxa"/>
-                  <w:tcBorders>
-                    <w:top w:val="single" w:sz="4" w:space="0" w:color="auto"/>
-                    <w:left w:val="single" w:sz="4" w:space="0" w:color="auto"/>
-                    <w:bottom w:val="single" w:sz="4" w:space="0" w:color="auto"/>
-                    <w:right w:val="single" w:sz="4" w:space="0" w:color="auto"/>
-                  </w:tcBorders>
-                </w:tcPr>
-                <w:p>
-                  <w:pPr>
-                    <w:rPr>
-                      <w:rFonts w:ascii="Times New Roman" w:hAnsi="Times New Roman" w:cs="Times New Roman"/>
-                      <w:b/>
-                      <w:bCs/>
-                      <w:iCs/>
-                    </w:rPr>
-                  </w:pPr>
-                </w:p>
-              </w:tc>
-              <w:tc>
-                <w:tcPr>
-                  <w:tcW w:w="1350" w:type="dxa"/>
-                  <w:tcBorders>
-                    <w:top w:val="single" w:sz="4" w:space="0" w:color="auto"/>
-                    <w:left w:val="single" w:sz="4" w:space="0" w:color="auto"/>
-                    <w:bottom w:val="single" w:sz="4" w:space="0" w:color="auto"/>
-                    <w:right w:val="single" w:sz="4" w:space="0" w:color="auto"/>
-                  </w:tcBorders>
-                </w:tcPr>
-                <w:p>
-                  <w:pPr>
-                    <w:rPr>
-                      <w:rFonts w:ascii="Times New Roman" w:hAnsi="Times New Roman" w:cs="Times New Roman"/>
-                      <w:b/>
-                      <w:bCs/>
-                      <w:iCs/>
-                    </w:rPr>
-                  </w:pPr>
                 </w:p>
               </w:tc>
             </w:tr>
@@ -1780,6 +1703,13 @@
                       <w:i/>
                     </w:rPr>
                   </w:pPr>
+                  <w:r>
+                    <w:rPr>
+                      <w:rFonts w:ascii="Times New Roman" w:hAnsi="Times New Roman" w:cs="Times New Roman"/>
+                      <w:i/>
+                    </w:rPr>
+                    <w:t>Home Page for logged in users</w:t>
+                  </w:r>
                 </w:p>
               </w:tc>
               <w:tc>
@@ -1802,6 +1732,15 @@
                       <w:iCs/>
                     </w:rPr>
                   </w:pPr>
+                  <w:r>
+                    <w:rPr>
+                      <w:rFonts w:ascii="Times New Roman" w:hAnsi="Times New Roman" w:cs="Times New Roman"/>
+                      <w:b/>
+                      <w:bCs/>
+                      <w:iCs/>
+                    </w:rPr>
+                    <w:t>||</w:t>
+                  </w:r>
                 </w:p>
               </w:tc>
               <w:tc>
@@ -1823,6 +1762,15 @@
                       <w:iCs/>
                     </w:rPr>
                   </w:pPr>
+                  <w:r>
+                    <w:rPr>
+                      <w:rFonts w:ascii="Times New Roman" w:hAnsi="Times New Roman" w:cs="Times New Roman"/>
+                      <w:b/>
+                      <w:bCs/>
+                      <w:iCs/>
+                    </w:rPr>
+                    <w:t>1</w:t>
+                  </w:r>
                 </w:p>
               </w:tc>
               <w:tc>
@@ -1844,6 +1792,15 @@
                       <w:iCs/>
                     </w:rPr>
                   </w:pPr>
+                  <w:r>
+                    <w:rPr>
+                      <w:rFonts w:ascii="Times New Roman" w:hAnsi="Times New Roman" w:cs="Times New Roman"/>
+                      <w:b/>
+                      <w:bCs/>
+                      <w:iCs/>
+                    </w:rPr>
+                    <w:t>0</w:t>
+                  </w:r>
                 </w:p>
               </w:tc>
             </w:tr>
@@ -1865,6 +1822,13 @@
                       <w:i/>
                     </w:rPr>
                   </w:pPr>
+                  <w:r>
+                    <w:rPr>
+                      <w:rFonts w:ascii="Times New Roman" w:hAnsi="Times New Roman" w:cs="Times New Roman"/>
+                      <w:i/>
+                    </w:rPr>
+                    <w:t>View All Blog Posts Page</w:t>
+                  </w:r>
                 </w:p>
               </w:tc>
               <w:tc>
@@ -1887,6 +1851,15 @@
                       <w:iCs/>
                     </w:rPr>
                   </w:pPr>
+                  <w:r>
+                    <w:rPr>
+                      <w:rFonts w:ascii="Times New Roman" w:hAnsi="Times New Roman" w:cs="Times New Roman"/>
+                      <w:b/>
+                      <w:bCs/>
+                      <w:iCs/>
+                    </w:rPr>
+                    <w:t>||</w:t>
+                  </w:r>
                 </w:p>
               </w:tc>
               <w:tc>
@@ -1908,6 +1881,15 @@
                       <w:iCs/>
                     </w:rPr>
                   </w:pPr>
+                  <w:r>
+                    <w:rPr>
+                      <w:rFonts w:ascii="Times New Roman" w:hAnsi="Times New Roman" w:cs="Times New Roman"/>
+                      <w:b/>
+                      <w:bCs/>
+                      <w:iCs/>
+                    </w:rPr>
+                    <w:t>3</w:t>
+                  </w:r>
                 </w:p>
               </w:tc>
               <w:tc>
@@ -1929,6 +1911,15 @@
                       <w:iCs/>
                     </w:rPr>
                   </w:pPr>
+                  <w:r>
+                    <w:rPr>
+                      <w:rFonts w:ascii="Times New Roman" w:hAnsi="Times New Roman" w:cs="Times New Roman"/>
+                      <w:b/>
+                      <w:bCs/>
+                      <w:iCs/>
+                    </w:rPr>
+                    <w:t>3</w:t>
+                  </w:r>
                 </w:p>
               </w:tc>
             </w:tr>
@@ -1950,6 +1941,13 @@
                       <w:i/>
                     </w:rPr>
                   </w:pPr>
+                  <w:r>
+                    <w:rPr>
+                      <w:rFonts w:ascii="Times New Roman" w:hAnsi="Times New Roman" w:cs="Times New Roman"/>
+                      <w:i/>
+                    </w:rPr>
+                    <w:t>User Logout</w:t>
+                  </w:r>
                 </w:p>
               </w:tc>
               <w:tc>
@@ -1972,6 +1970,15 @@
                       <w:iCs/>
                     </w:rPr>
                   </w:pPr>
+                  <w:r>
+                    <w:rPr>
+                      <w:rFonts w:ascii="Times New Roman" w:hAnsi="Times New Roman" w:cs="Times New Roman"/>
+                      <w:b/>
+                      <w:bCs/>
+                      <w:iCs/>
+                    </w:rPr>
+                    <w:t>||</w:t>
+                  </w:r>
                 </w:p>
               </w:tc>
               <w:tc>
@@ -1993,6 +2000,15 @@
                       <w:iCs/>
                     </w:rPr>
                   </w:pPr>
+                  <w:r>
+                    <w:rPr>
+                      <w:rFonts w:ascii="Times New Roman" w:hAnsi="Times New Roman" w:cs="Times New Roman"/>
+                      <w:b/>
+                      <w:bCs/>
+                      <w:iCs/>
+                    </w:rPr>
+                    <w:t>1</w:t>
+                  </w:r>
                 </w:p>
               </w:tc>
               <w:tc>
@@ -2014,6 +2030,15 @@
                       <w:iCs/>
                     </w:rPr>
                   </w:pPr>
+                  <w:r>
+                    <w:rPr>
+                      <w:rFonts w:ascii="Times New Roman" w:hAnsi="Times New Roman" w:cs="Times New Roman"/>
+                      <w:b/>
+                      <w:bCs/>
+                      <w:iCs/>
+                    </w:rPr>
+                    <w:t>0</w:t>
+                  </w:r>
                 </w:p>
               </w:tc>
             </w:tr>
@@ -2035,6 +2060,22 @@
                       <w:i/>
                     </w:rPr>
                   </w:pPr>
+                  <w:r>
+                    <w:rPr>
+                      <w:rFonts w:ascii="Times New Roman" w:hAnsi="Times New Roman" w:cs="Times New Roman"/>
+                      <w:i/>
+                    </w:rPr>
+                    <w:t xml:space="preserve">Decorating Pages w/ </w:t>
+                  </w:r>
+                  <w:proofErr w:type="spellStart"/>
+                  <w:r>
+                    <w:rPr>
+                      <w:rFonts w:ascii="Times New Roman" w:hAnsi="Times New Roman" w:cs="Times New Roman"/>
+                      <w:i/>
+                    </w:rPr>
+                    <w:t>css</w:t>
+                  </w:r>
+                  <w:proofErr w:type="spellEnd"/>
                 </w:p>
               </w:tc>
               <w:tc>
@@ -2057,6 +2098,221 @@
                       <w:iCs/>
                     </w:rPr>
                   </w:pPr>
+                  <w:r>
+                    <w:rPr>
+                      <w:rFonts w:ascii="Times New Roman" w:hAnsi="Times New Roman" w:cs="Times New Roman"/>
+                      <w:b/>
+                      <w:bCs/>
+                      <w:iCs/>
+                    </w:rPr>
+                    <w:t>||</w:t>
+                  </w:r>
+                </w:p>
+              </w:tc>
+              <w:tc>
+                <w:tcPr>
+                  <w:tcW w:w="1260" w:type="dxa"/>
+                  <w:tcBorders>
+                    <w:top w:val="single" w:sz="4" w:space="0" w:color="auto"/>
+                    <w:left w:val="single" w:sz="4" w:space="0" w:color="auto"/>
+                    <w:bottom w:val="single" w:sz="4" w:space="0" w:color="auto"/>
+                    <w:right w:val="single" w:sz="4" w:space="0" w:color="auto"/>
+                  </w:tcBorders>
+                </w:tcPr>
+                <w:p>
+                  <w:pPr>
+                    <w:rPr>
+                      <w:rFonts w:ascii="Times New Roman" w:hAnsi="Times New Roman" w:cs="Times New Roman"/>
+                      <w:b/>
+                      <w:bCs/>
+                      <w:iCs/>
+                    </w:rPr>
+                  </w:pPr>
+                  <w:r>
+                    <w:rPr>
+                      <w:rFonts w:ascii="Times New Roman" w:hAnsi="Times New Roman" w:cs="Times New Roman"/>
+                      <w:b/>
+                      <w:bCs/>
+                      <w:iCs/>
+                    </w:rPr>
+                    <w:t>2</w:t>
+                  </w:r>
+                </w:p>
+              </w:tc>
+              <w:tc>
+                <w:tcPr>
+                  <w:tcW w:w="1350" w:type="dxa"/>
+                  <w:tcBorders>
+                    <w:top w:val="single" w:sz="4" w:space="0" w:color="auto"/>
+                    <w:left w:val="single" w:sz="4" w:space="0" w:color="auto"/>
+                    <w:bottom w:val="single" w:sz="4" w:space="0" w:color="auto"/>
+                    <w:right w:val="single" w:sz="4" w:space="0" w:color="auto"/>
+                  </w:tcBorders>
+                </w:tcPr>
+                <w:p>
+                  <w:pPr>
+                    <w:rPr>
+                      <w:rFonts w:ascii="Times New Roman" w:hAnsi="Times New Roman" w:cs="Times New Roman"/>
+                      <w:b/>
+                      <w:bCs/>
+                      <w:iCs/>
+                    </w:rPr>
+                  </w:pPr>
+                  <w:r>
+                    <w:rPr>
+                      <w:rFonts w:ascii="Times New Roman" w:hAnsi="Times New Roman" w:cs="Times New Roman"/>
+                      <w:b/>
+                      <w:bCs/>
+                      <w:iCs/>
+                    </w:rPr>
+                    <w:t>∞</w:t>
+                  </w:r>
+                </w:p>
+              </w:tc>
+            </w:tr>
+            <w:tr>
+              <w:tc>
+                <w:tcPr>
+                  <w:tcW w:w="6835" w:type="dxa"/>
+                  <w:tcBorders>
+                    <w:top w:val="single" w:sz="4" w:space="0" w:color="auto"/>
+                    <w:left w:val="single" w:sz="4" w:space="0" w:color="auto"/>
+                    <w:bottom w:val="single" w:sz="4" w:space="0" w:color="auto"/>
+                    <w:right w:val="single" w:sz="4" w:space="0" w:color="auto"/>
+                  </w:tcBorders>
+                </w:tcPr>
+                <w:p>
+                  <w:pPr>
+                    <w:rPr>
+                      <w:rFonts w:ascii="Times New Roman" w:hAnsi="Times New Roman" w:cs="Times New Roman"/>
+                      <w:i/>
+                    </w:rPr>
+                  </w:pPr>
+                </w:p>
+              </w:tc>
+              <w:tc>
+                <w:tcPr>
+                  <w:tcW w:w="2610" w:type="dxa"/>
+                  <w:tcBorders>
+                    <w:top w:val="single" w:sz="4" w:space="0" w:color="auto"/>
+                    <w:left w:val="single" w:sz="4" w:space="0" w:color="auto"/>
+                    <w:bottom w:val="single" w:sz="4" w:space="0" w:color="auto"/>
+                    <w:right w:val="single" w:sz="4" w:space="0" w:color="auto"/>
+                  </w:tcBorders>
+                </w:tcPr>
+                <w:p>
+                  <w:pPr>
+                    <w:jc w:val="center"/>
+                    <w:rPr>
+                      <w:rFonts w:ascii="Times New Roman" w:hAnsi="Times New Roman" w:cs="Times New Roman"/>
+                      <w:b/>
+                      <w:bCs/>
+                      <w:iCs/>
+                    </w:rPr>
+                  </w:pPr>
+                  <w:r>
+                    <w:rPr>
+                      <w:rFonts w:ascii="Times New Roman" w:hAnsi="Times New Roman" w:cs="Times New Roman"/>
+                      <w:b/>
+                      <w:bCs/>
+                      <w:iCs/>
+                    </w:rPr>
+                    <w:t>||</w:t>
+                  </w:r>
+                </w:p>
+              </w:tc>
+              <w:tc>
+                <w:tcPr>
+                  <w:tcW w:w="1260" w:type="dxa"/>
+                  <w:tcBorders>
+                    <w:top w:val="single" w:sz="4" w:space="0" w:color="auto"/>
+                    <w:left w:val="single" w:sz="4" w:space="0" w:color="auto"/>
+                    <w:bottom w:val="single" w:sz="4" w:space="0" w:color="auto"/>
+                    <w:right w:val="single" w:sz="4" w:space="0" w:color="auto"/>
+                  </w:tcBorders>
+                </w:tcPr>
+                <w:p>
+                  <w:pPr>
+                    <w:rPr>
+                      <w:rFonts w:ascii="Times New Roman" w:hAnsi="Times New Roman" w:cs="Times New Roman"/>
+                      <w:b/>
+                      <w:bCs/>
+                      <w:iCs/>
+                    </w:rPr>
+                  </w:pPr>
+                </w:p>
+              </w:tc>
+              <w:tc>
+                <w:tcPr>
+                  <w:tcW w:w="1350" w:type="dxa"/>
+                  <w:tcBorders>
+                    <w:top w:val="single" w:sz="4" w:space="0" w:color="auto"/>
+                    <w:left w:val="single" w:sz="4" w:space="0" w:color="auto"/>
+                    <w:bottom w:val="single" w:sz="4" w:space="0" w:color="auto"/>
+                    <w:right w:val="single" w:sz="4" w:space="0" w:color="auto"/>
+                  </w:tcBorders>
+                </w:tcPr>
+                <w:p>
+                  <w:pPr>
+                    <w:rPr>
+                      <w:rFonts w:ascii="Times New Roman" w:hAnsi="Times New Roman" w:cs="Times New Roman"/>
+                      <w:b/>
+                      <w:bCs/>
+                      <w:iCs/>
+                    </w:rPr>
+                  </w:pPr>
+                </w:p>
+              </w:tc>
+            </w:tr>
+            <w:tr>
+              <w:tc>
+                <w:tcPr>
+                  <w:tcW w:w="6835" w:type="dxa"/>
+                  <w:tcBorders>
+                    <w:top w:val="single" w:sz="4" w:space="0" w:color="auto"/>
+                    <w:left w:val="single" w:sz="4" w:space="0" w:color="auto"/>
+                    <w:bottom w:val="single" w:sz="4" w:space="0" w:color="auto"/>
+                    <w:right w:val="single" w:sz="4" w:space="0" w:color="auto"/>
+                  </w:tcBorders>
+                </w:tcPr>
+                <w:p>
+                  <w:pPr>
+                    <w:rPr>
+                      <w:rFonts w:ascii="Times New Roman" w:hAnsi="Times New Roman" w:cs="Times New Roman"/>
+                      <w:i/>
+                    </w:rPr>
+                  </w:pPr>
+                </w:p>
+              </w:tc>
+              <w:tc>
+                <w:tcPr>
+                  <w:tcW w:w="2610" w:type="dxa"/>
+                  <w:tcBorders>
+                    <w:top w:val="single" w:sz="4" w:space="0" w:color="auto"/>
+                    <w:left w:val="single" w:sz="4" w:space="0" w:color="auto"/>
+                    <w:bottom w:val="single" w:sz="4" w:space="0" w:color="auto"/>
+                    <w:right w:val="single" w:sz="4" w:space="0" w:color="auto"/>
+                  </w:tcBorders>
+                </w:tcPr>
+                <w:p>
+                  <w:pPr>
+                    <w:jc w:val="center"/>
+                    <w:rPr>
+                      <w:rFonts w:ascii="Times New Roman" w:hAnsi="Times New Roman" w:cs="Times New Roman"/>
+                      <w:b/>
+                      <w:bCs/>
+                      <w:iCs/>
+                    </w:rPr>
+                  </w:pPr>
+                  <w:r>
+                    <w:rPr>
+                      <w:rFonts w:ascii="Times New Roman" w:hAnsi="Times New Roman" w:cs="Times New Roman"/>
+                      <w:b/>
+                      <w:bCs/>
+                      <w:iCs/>
+                    </w:rPr>
+                    <w:t>||</w:t>
+                  </w:r>
                 </w:p>
               </w:tc>
               <w:tc>
@@ -2164,13 +2420,16 @@
                 <w:color w:val="2F5496" w:themeColor="accent1" w:themeShade="BF"/>
               </w:rPr>
             </w:pPr>
+            <w:hyperlink r:id="rId5" w:history="1">
+              <w:r>
+                <w:rPr>
+                  <w:rStyle w:val="Hyperlink"/>
+                </w:rPr>
+                <w:t>https://github.com/charlier999/SchoolPHPProject</w:t>
+              </w:r>
+            </w:hyperlink>
             <w:r>
-              <w:rPr>
-                <w:rFonts w:ascii="Times New Roman" w:hAnsi="Times New Roman" w:cs="Times New Roman"/>
-                <w:i/>
-                <w:color w:val="2F5496" w:themeColor="accent1" w:themeShade="BF"/>
-              </w:rPr>
-              <w:t>n/a</w:t>
+              <w:t xml:space="preserve">  | The repository is private atm</w:t>
             </w:r>
           </w:p>
         </w:tc>
@@ -2579,7 +2838,7 @@
           <w:sz w:val="22"/>
           <w:szCs w:val="22"/>
         </w:rPr>
-        <w:t>On the left panel of phpMyAdmin click on New</w:t>
+        <w:t>Select the import tab and upload the SQL file from the project folder</w:t>
       </w:r>
     </w:p>
     <w:p>
@@ -2605,39 +2864,7 @@
           <w:sz w:val="22"/>
           <w:szCs w:val="22"/>
         </w:rPr>
-        <w:t xml:space="preserve">Name the </w:t>
-      </w:r>
-      <w:r>
-        <w:rPr>
-          <w:rFonts w:ascii="Times New Roman" w:hAnsi="Times New Roman" w:cs="Times New Roman"/>
-          <w:bCs/>
-          <w:color w:val="000000" w:themeColor="text1"/>
-          <w:sz w:val="22"/>
-          <w:szCs w:val="22"/>
-        </w:rPr>
-        <w:t>data base “</w:t>
-      </w:r>
-      <w:proofErr w:type="spellStart"/>
-      <w:r>
-        <w:rPr>
-          <w:rFonts w:ascii="Times New Roman" w:hAnsi="Times New Roman" w:cs="Times New Roman"/>
-          <w:bCs/>
-          <w:color w:val="000000" w:themeColor="text1"/>
-          <w:sz w:val="22"/>
-          <w:szCs w:val="22"/>
-        </w:rPr>
-        <w:t>milestonedb</w:t>
-      </w:r>
-      <w:proofErr w:type="spellEnd"/>
-      <w:r>
-        <w:rPr>
-          <w:rFonts w:ascii="Times New Roman" w:hAnsi="Times New Roman" w:cs="Times New Roman"/>
-          <w:bCs/>
-          <w:color w:val="000000" w:themeColor="text1"/>
-          <w:sz w:val="22"/>
-          <w:szCs w:val="22"/>
-        </w:rPr>
-        <w:t>”</w:t>
+        <w:t>Press the go button at the bottom of the page</w:t>
       </w:r>
     </w:p>
     <w:p>
@@ -2663,7 +2890,93 @@
           <w:sz w:val="22"/>
           <w:szCs w:val="22"/>
         </w:rPr>
-        <w:t>Select the import tab and upload the SQL file from the project folder</w:t>
+        <w:t>The user</w:t>
+      </w:r>
+      <w:r>
+        <w:rPr>
+          <w:rFonts w:ascii="Times New Roman" w:hAnsi="Times New Roman" w:cs="Times New Roman"/>
+          <w:bCs/>
+          <w:color w:val="000000" w:themeColor="text1"/>
+          <w:sz w:val="22"/>
+          <w:szCs w:val="22"/>
+        </w:rPr>
+        <w:t xml:space="preserve"> and post</w:t>
+      </w:r>
+      <w:r>
+        <w:rPr>
+          <w:rFonts w:ascii="Times New Roman" w:hAnsi="Times New Roman" w:cs="Times New Roman"/>
+          <w:bCs/>
+          <w:color w:val="000000" w:themeColor="text1"/>
+          <w:sz w:val="22"/>
+          <w:szCs w:val="22"/>
+        </w:rPr>
+        <w:t xml:space="preserve"> table</w:t>
+      </w:r>
+      <w:r>
+        <w:rPr>
+          <w:rFonts w:ascii="Times New Roman" w:hAnsi="Times New Roman" w:cs="Times New Roman"/>
+          <w:bCs/>
+          <w:color w:val="000000" w:themeColor="text1"/>
+          <w:sz w:val="22"/>
+          <w:szCs w:val="22"/>
+        </w:rPr>
+        <w:t>s</w:t>
+      </w:r>
+      <w:r>
+        <w:rPr>
+          <w:rFonts w:ascii="Times New Roman" w:hAnsi="Times New Roman" w:cs="Times New Roman"/>
+          <w:bCs/>
+          <w:color w:val="000000" w:themeColor="text1"/>
+          <w:sz w:val="22"/>
+          <w:szCs w:val="22"/>
+        </w:rPr>
+        <w:t xml:space="preserve"> </w:t>
+      </w:r>
+      <w:r>
+        <w:rPr>
+          <w:rFonts w:ascii="Times New Roman" w:hAnsi="Times New Roman" w:cs="Times New Roman"/>
+          <w:bCs/>
+          <w:color w:val="000000" w:themeColor="text1"/>
+          <w:sz w:val="22"/>
+          <w:szCs w:val="22"/>
+        </w:rPr>
+        <w:t>are</w:t>
+      </w:r>
+      <w:r>
+        <w:rPr>
+          <w:rFonts w:ascii="Times New Roman" w:hAnsi="Times New Roman" w:cs="Times New Roman"/>
+          <w:bCs/>
+          <w:color w:val="000000" w:themeColor="text1"/>
+          <w:sz w:val="22"/>
+          <w:szCs w:val="22"/>
+        </w:rPr>
+        <w:t xml:space="preserve"> now set up</w:t>
+      </w:r>
+    </w:p>
+    <w:p>
+      <w:pPr>
+        <w:pStyle w:val="ListParagraph"/>
+        <w:numPr>
+          <w:ilvl w:val="0"/>
+          <w:numId w:val="3"/>
+        </w:numPr>
+        <w:rPr>
+          <w:rFonts w:ascii="Times New Roman" w:hAnsi="Times New Roman" w:cs="Times New Roman"/>
+          <w:bCs/>
+          <w:color w:val="000000" w:themeColor="text1"/>
+          <w:sz w:val="22"/>
+          <w:szCs w:val="22"/>
+        </w:rPr>
+      </w:pPr>
+      <w:r>
+        <w:rPr>
+          <w:rFonts w:ascii="Times New Roman" w:hAnsi="Times New Roman" w:cs="Times New Roman"/>
+          <w:bCs/>
+          <w:color w:val="000000" w:themeColor="text1"/>
+          <w:sz w:val="22"/>
+          <w:szCs w:val="22"/>
+        </w:rPr>
+        <w:t>Server set up</w:t>
       </w:r>
     </w:p>
     <w:p>
@@ -2689,281 +3002,217 @@
           <w:sz w:val="22"/>
           <w:szCs w:val="22"/>
         </w:rPr>
-        <w:t>Press the go button at the bottom of the page</w:t>
+        <w:t>Place the project folder inside of “</w:t>
+      </w:r>
+      <w:r>
+        <w:rPr>
+          <w:rFonts w:ascii="Times New Roman" w:hAnsi="Times New Roman" w:cs="Times New Roman"/>
+          <w:bCs/>
+          <w:color w:val="000000" w:themeColor="text1"/>
+          <w:sz w:val="22"/>
+          <w:szCs w:val="22"/>
+        </w:rPr>
+        <w:t>C:\MAMP\</w:t>
+      </w:r>
+      <w:proofErr w:type="spellStart"/>
+      <w:r>
+        <w:rPr>
+          <w:rFonts w:ascii="Times New Roman" w:hAnsi="Times New Roman" w:cs="Times New Roman"/>
+          <w:bCs/>
+          <w:color w:val="000000" w:themeColor="text1"/>
+          <w:sz w:val="22"/>
+          <w:szCs w:val="22"/>
+        </w:rPr>
+        <w:t>htdocs</w:t>
+      </w:r>
+      <w:proofErr w:type="spellEnd"/>
+      <w:r>
+        <w:rPr>
+          <w:rFonts w:ascii="Times New Roman" w:hAnsi="Times New Roman" w:cs="Times New Roman"/>
+          <w:bCs/>
+          <w:color w:val="000000" w:themeColor="text1"/>
+          <w:sz w:val="22"/>
+          <w:szCs w:val="22"/>
+        </w:rPr>
+        <w:t>”</w:t>
       </w:r>
     </w:p>
     <w:p>
       <w:pPr>
-        <w:pStyle w:val="ListParagraph"/>
-        <w:numPr>
-          <w:ilvl w:val="1"/>
-          <w:numId w:val="3"/>
-        </w:numPr>
-        <w:rPr>
-          <w:rFonts w:ascii="Times New Roman" w:hAnsi="Times New Roman" w:cs="Times New Roman"/>
-          <w:bCs/>
-          <w:color w:val="000000" w:themeColor="text1"/>
-          <w:sz w:val="22"/>
-          <w:szCs w:val="22"/>
-        </w:rPr>
-      </w:pPr>
-      <w:r>
-        <w:rPr>
-          <w:rFonts w:ascii="Times New Roman" w:hAnsi="Times New Roman" w:cs="Times New Roman"/>
-          <w:bCs/>
-          <w:color w:val="000000" w:themeColor="text1"/>
-          <w:sz w:val="22"/>
-          <w:szCs w:val="22"/>
-        </w:rPr>
-        <w:t>The user</w:t>
-      </w:r>
-      <w:r>
-        <w:rPr>
-          <w:rFonts w:ascii="Times New Roman" w:hAnsi="Times New Roman" w:cs="Times New Roman"/>
-          <w:bCs/>
-          <w:color w:val="000000" w:themeColor="text1"/>
-          <w:sz w:val="22"/>
-          <w:szCs w:val="22"/>
-        </w:rPr>
-        <w:t xml:space="preserve"> and post</w:t>
-      </w:r>
-      <w:r>
-        <w:rPr>
-          <w:rFonts w:ascii="Times New Roman" w:hAnsi="Times New Roman" w:cs="Times New Roman"/>
-          <w:bCs/>
-          <w:color w:val="000000" w:themeColor="text1"/>
-          <w:sz w:val="22"/>
-          <w:szCs w:val="22"/>
-        </w:rPr>
-        <w:t xml:space="preserve"> table</w:t>
-      </w:r>
-      <w:r>
-        <w:rPr>
-          <w:rFonts w:ascii="Times New Roman" w:hAnsi="Times New Roman" w:cs="Times New Roman"/>
-          <w:bCs/>
-          <w:color w:val="000000" w:themeColor="text1"/>
-          <w:sz w:val="22"/>
-          <w:szCs w:val="22"/>
-        </w:rPr>
-        <w:t>s</w:t>
-      </w:r>
-      <w:r>
-        <w:rPr>
-          <w:rFonts w:ascii="Times New Roman" w:hAnsi="Times New Roman" w:cs="Times New Roman"/>
-          <w:bCs/>
-          <w:color w:val="000000" w:themeColor="text1"/>
-          <w:sz w:val="22"/>
-          <w:szCs w:val="22"/>
-        </w:rPr>
-        <w:t xml:space="preserve"> </w:t>
-      </w:r>
-      <w:r>
-        <w:rPr>
-          <w:rFonts w:ascii="Times New Roman" w:hAnsi="Times New Roman" w:cs="Times New Roman"/>
-          <w:bCs/>
-          <w:color w:val="000000" w:themeColor="text1"/>
-          <w:sz w:val="22"/>
-          <w:szCs w:val="22"/>
-        </w:rPr>
-        <w:t>are</w:t>
-      </w:r>
-      <w:r>
-        <w:rPr>
-          <w:rFonts w:ascii="Times New Roman" w:hAnsi="Times New Roman" w:cs="Times New Roman"/>
-          <w:bCs/>
-          <w:color w:val="000000" w:themeColor="text1"/>
-          <w:sz w:val="22"/>
-          <w:szCs w:val="22"/>
-        </w:rPr>
-        <w:t xml:space="preserve"> now set up</w:t>
-      </w:r>
+        <w:rPr>
+          <w:rFonts w:ascii="Times New Roman" w:hAnsi="Times New Roman" w:cs="Times New Roman"/>
+          <w:b/>
+          <w:color w:val="000000" w:themeColor="text1"/>
+          <w:sz w:val="28"/>
+          <w:szCs w:val="28"/>
+        </w:rPr>
+      </w:pPr>
     </w:p>
     <w:p>
       <w:pPr>
-        <w:pStyle w:val="ListParagraph"/>
-        <w:numPr>
-          <w:ilvl w:val="0"/>
-          <w:numId w:val="3"/>
-        </w:numPr>
-        <w:rPr>
-          <w:rFonts w:ascii="Times New Roman" w:hAnsi="Times New Roman" w:cs="Times New Roman"/>
-          <w:bCs/>
-          <w:color w:val="000000" w:themeColor="text1"/>
-          <w:sz w:val="22"/>
-          <w:szCs w:val="22"/>
-        </w:rPr>
-      </w:pPr>
-      <w:r>
-        <w:rPr>
-          <w:rFonts w:ascii="Times New Roman" w:hAnsi="Times New Roman" w:cs="Times New Roman"/>
-          <w:bCs/>
-          <w:color w:val="000000" w:themeColor="text1"/>
-          <w:sz w:val="22"/>
-          <w:szCs w:val="22"/>
-        </w:rPr>
-        <w:t>Server set up</w:t>
+        <w:rPr>
+          <w:rFonts w:ascii="Times New Roman" w:hAnsi="Times New Roman" w:cs="Times New Roman"/>
+          <w:b/>
+          <w:color w:val="000000" w:themeColor="text1"/>
+          <w:sz w:val="28"/>
+          <w:szCs w:val="28"/>
+        </w:rPr>
+      </w:pPr>
+      <w:r>
+        <w:rPr>
+          <w:rFonts w:ascii="Times New Roman" w:hAnsi="Times New Roman" w:cs="Times New Roman"/>
+          <w:b/>
+          <w:color w:val="000000" w:themeColor="text1"/>
+          <w:sz w:val="28"/>
+          <w:szCs w:val="28"/>
+        </w:rPr>
+        <w:t>General Technical Approach:</w:t>
       </w:r>
     </w:p>
     <w:p>
       <w:pPr>
-        <w:pStyle w:val="ListParagraph"/>
-        <w:numPr>
-          <w:ilvl w:val="1"/>
-          <w:numId w:val="3"/>
-        </w:numPr>
-        <w:rPr>
-          <w:rFonts w:ascii="Times New Roman" w:hAnsi="Times New Roman" w:cs="Times New Roman"/>
-          <w:bCs/>
-          <w:color w:val="000000" w:themeColor="text1"/>
-          <w:sz w:val="22"/>
-          <w:szCs w:val="22"/>
-        </w:rPr>
-      </w:pPr>
-      <w:r>
-        <w:rPr>
-          <w:rFonts w:ascii="Times New Roman" w:hAnsi="Times New Roman" w:cs="Times New Roman"/>
-          <w:bCs/>
-          <w:color w:val="000000" w:themeColor="text1"/>
-          <w:sz w:val="22"/>
-          <w:szCs w:val="22"/>
-        </w:rPr>
-        <w:t>Place the project folder inside of “</w:t>
-      </w:r>
-      <w:r>
-        <w:rPr>
-          <w:rFonts w:ascii="Times New Roman" w:hAnsi="Times New Roman" w:cs="Times New Roman"/>
-          <w:bCs/>
-          <w:color w:val="000000" w:themeColor="text1"/>
-          <w:sz w:val="22"/>
-          <w:szCs w:val="22"/>
-        </w:rPr>
-        <w:t>C:\MAMP\</w:t>
-      </w:r>
-      <w:proofErr w:type="spellStart"/>
-      <w:r>
-        <w:rPr>
-          <w:rFonts w:ascii="Times New Roman" w:hAnsi="Times New Roman" w:cs="Times New Roman"/>
-          <w:bCs/>
-          <w:color w:val="000000" w:themeColor="text1"/>
-          <w:sz w:val="22"/>
-          <w:szCs w:val="22"/>
-        </w:rPr>
-        <w:t>htdocs</w:t>
-      </w:r>
-      <w:proofErr w:type="spellEnd"/>
-      <w:r>
-        <w:rPr>
-          <w:rFonts w:ascii="Times New Roman" w:hAnsi="Times New Roman" w:cs="Times New Roman"/>
-          <w:bCs/>
-          <w:color w:val="000000" w:themeColor="text1"/>
-          <w:sz w:val="22"/>
-          <w:szCs w:val="22"/>
-        </w:rPr>
-        <w:t>”</w:t>
+        <w:rPr>
+          <w:rFonts w:ascii="Times New Roman" w:hAnsi="Times New Roman" w:cs="Times New Roman"/>
+          <w:bCs/>
+          <w:color w:val="000000" w:themeColor="text1"/>
+        </w:rPr>
+      </w:pPr>
+      <w:r>
+        <w:rPr>
+          <w:rFonts w:ascii="Times New Roman" w:hAnsi="Times New Roman" w:cs="Times New Roman"/>
+          <w:bCs/>
+          <w:color w:val="000000" w:themeColor="text1"/>
+        </w:rPr>
+        <w:t xml:space="preserve">In the current </w:t>
+      </w:r>
+      <w:r>
+        <w:rPr>
+          <w:rFonts w:ascii="Times New Roman" w:hAnsi="Times New Roman" w:cs="Times New Roman"/>
+          <w:bCs/>
+          <w:color w:val="000000" w:themeColor="text1"/>
+        </w:rPr>
+        <w:t>status of the project, the approach of the design is learning the different components of web programming and then applying them to a product that will eventually allow a user to have a blog.</w:t>
       </w:r>
     </w:p>
     <w:p>
       <w:pPr>
         <w:rPr>
           <w:rFonts w:ascii="Times New Roman" w:hAnsi="Times New Roman" w:cs="Times New Roman"/>
+          <w:i/>
+          <w:color w:val="FFFFFF" w:themeColor="background1"/>
+        </w:rPr>
+      </w:pPr>
+    </w:p>
+    <w:p>
+      <w:pPr>
+        <w:rPr>
+          <w:rFonts w:ascii="Times New Roman" w:hAnsi="Times New Roman" w:cs="Times New Roman"/>
           <w:b/>
           <w:color w:val="000000" w:themeColor="text1"/>
           <w:sz w:val="28"/>
           <w:szCs w:val="28"/>
         </w:rPr>
       </w:pPr>
+      <w:r>
+        <w:rPr>
+          <w:rFonts w:ascii="Times New Roman" w:hAnsi="Times New Roman" w:cs="Times New Roman"/>
+          <w:b/>
+          <w:color w:val="000000" w:themeColor="text1"/>
+          <w:sz w:val="28"/>
+          <w:szCs w:val="28"/>
+        </w:rPr>
+        <w:t>Key Technical Design Decisions:</w:t>
+      </w:r>
     </w:p>
     <w:p>
       <w:pPr>
         <w:rPr>
           <w:rFonts w:ascii="Times New Roman" w:hAnsi="Times New Roman" w:cs="Times New Roman"/>
+          <w:bCs/>
+          <w:color w:val="000000" w:themeColor="text1"/>
+        </w:rPr>
+      </w:pPr>
+      <w:r>
+        <w:rPr>
+          <w:rFonts w:ascii="Times New Roman" w:hAnsi="Times New Roman" w:cs="Times New Roman"/>
+          <w:bCs/>
+          <w:color w:val="000000" w:themeColor="text1"/>
+        </w:rPr>
+        <w:t xml:space="preserve">Because of this project is a </w:t>
+      </w:r>
+      <w:proofErr w:type="gramStart"/>
+      <w:r>
+        <w:rPr>
+          <w:rFonts w:ascii="Times New Roman" w:hAnsi="Times New Roman" w:cs="Times New Roman"/>
+          <w:bCs/>
+          <w:color w:val="000000" w:themeColor="text1"/>
+        </w:rPr>
+        <w:t>first time</w:t>
+      </w:r>
+      <w:proofErr w:type="gramEnd"/>
+      <w:r>
+        <w:rPr>
+          <w:rFonts w:ascii="Times New Roman" w:hAnsi="Times New Roman" w:cs="Times New Roman"/>
+          <w:bCs/>
+          <w:color w:val="000000" w:themeColor="text1"/>
+        </w:rPr>
+        <w:t xml:space="preserve"> learning experience, the project does not have a final design </w:t>
+      </w:r>
+      <w:r>
+        <w:rPr>
+          <w:rFonts w:ascii="Times New Roman" w:hAnsi="Times New Roman" w:cs="Times New Roman"/>
+          <w:bCs/>
+          <w:color w:val="000000" w:themeColor="text1"/>
+        </w:rPr>
+        <w:t>because the minimal understanding web programming. Once a point of sufficient understanding is achieved, a final technical design will be made</w:t>
+      </w:r>
+      <w:r>
+        <w:rPr>
+          <w:rFonts w:ascii="Times New Roman" w:hAnsi="Times New Roman" w:cs="Times New Roman"/>
+          <w:bCs/>
+          <w:color w:val="000000" w:themeColor="text1"/>
+        </w:rPr>
+        <w:t>.</w:t>
+      </w:r>
+      <w:r>
+        <w:rPr>
+          <w:rFonts w:ascii="Times New Roman" w:hAnsi="Times New Roman" w:cs="Times New Roman"/>
+          <w:bCs/>
+          <w:color w:val="000000" w:themeColor="text1"/>
+        </w:rPr>
+        <w:br/>
+      </w:r>
+      <w:r>
+        <w:rPr>
+          <w:rFonts w:ascii="Times New Roman" w:hAnsi="Times New Roman" w:cs="Times New Roman"/>
           <w:b/>
           <w:color w:val="000000" w:themeColor="text1"/>
-          <w:sz w:val="28"/>
-          <w:szCs w:val="28"/>
-        </w:rPr>
-      </w:pPr>
+        </w:rPr>
+        <w:t xml:space="preserve">Current </w:t>
+      </w:r>
       <w:r>
         <w:rPr>
           <w:rFonts w:ascii="Times New Roman" w:hAnsi="Times New Roman" w:cs="Times New Roman"/>
           <w:b/>
           <w:color w:val="000000" w:themeColor="text1"/>
-          <w:sz w:val="28"/>
-          <w:szCs w:val="28"/>
-        </w:rPr>
-        <w:t>General Technical Approach:</w:t>
-      </w:r>
-    </w:p>
-    <w:p>
-      <w:pPr>
-        <w:rPr>
-          <w:rFonts w:ascii="Times New Roman" w:hAnsi="Times New Roman" w:cs="Times New Roman"/>
-          <w:bCs/>
-          <w:color w:val="000000" w:themeColor="text1"/>
-        </w:rPr>
-      </w:pPr>
-      <w:r>
-        <w:rPr>
-          <w:rFonts w:ascii="Times New Roman" w:hAnsi="Times New Roman" w:cs="Times New Roman"/>
-          <w:bCs/>
-          <w:color w:val="000000" w:themeColor="text1"/>
-        </w:rPr>
-        <w:t xml:space="preserve">In the current </w:t>
-      </w:r>
-      <w:r>
-        <w:rPr>
-          <w:rFonts w:ascii="Times New Roman" w:hAnsi="Times New Roman" w:cs="Times New Roman"/>
-          <w:bCs/>
-          <w:color w:val="000000" w:themeColor="text1"/>
-        </w:rPr>
-        <w:t>status of the project, the approach of the design is learning the different components of web programming and then applying them to a product that will eventually allow a user to have a blog.</w:t>
-      </w:r>
-    </w:p>
-    <w:p>
-      <w:pPr>
-        <w:rPr>
-          <w:rFonts w:ascii="Times New Roman" w:hAnsi="Times New Roman" w:cs="Times New Roman"/>
-          <w:i/>
-          <w:color w:val="FFFFFF" w:themeColor="background1"/>
-        </w:rPr>
-      </w:pPr>
-    </w:p>
-    <w:p>
-      <w:pPr>
+        </w:rPr>
+        <w:t>Design</w:t>
+      </w:r>
+      <w:r>
         <w:rPr>
           <w:rFonts w:ascii="Times New Roman" w:hAnsi="Times New Roman" w:cs="Times New Roman"/>
           <w:b/>
           <w:color w:val="000000" w:themeColor="text1"/>
-          <w:sz w:val="28"/>
-          <w:szCs w:val="28"/>
-        </w:rPr>
-      </w:pPr>
-      <w:r>
-        <w:rPr>
-          <w:rFonts w:ascii="Times New Roman" w:hAnsi="Times New Roman" w:cs="Times New Roman"/>
-          <w:b/>
-          <w:color w:val="000000" w:themeColor="text1"/>
-          <w:sz w:val="28"/>
-          <w:szCs w:val="28"/>
-        </w:rPr>
-        <w:t>Key Technical Design Decisions:</w:t>
-      </w:r>
-    </w:p>
-    <w:p>
-      <w:pPr>
-        <w:rPr>
-          <w:rFonts w:ascii="Times New Roman" w:hAnsi="Times New Roman" w:cs="Times New Roman"/>
-          <w:bCs/>
-          <w:color w:val="000000" w:themeColor="text1"/>
-        </w:rPr>
-      </w:pPr>
-      <w:r>
-        <w:rPr>
-          <w:rFonts w:ascii="Times New Roman" w:hAnsi="Times New Roman" w:cs="Times New Roman"/>
-          <w:bCs/>
-          <w:color w:val="000000" w:themeColor="text1"/>
-        </w:rPr>
-        <w:t xml:space="preserve">Because of this project is a </w:t>
+        </w:rPr>
+        <w:t>:</w:t>
+      </w:r>
+      <w:r>
+        <w:rPr>
+          <w:rFonts w:ascii="Times New Roman" w:hAnsi="Times New Roman" w:cs="Times New Roman"/>
+          <w:bCs/>
+          <w:color w:val="000000" w:themeColor="text1"/>
+        </w:rPr>
+        <w:t xml:space="preserve"> </w:t>
       </w:r>
       <w:proofErr w:type="gramStart"/>
       <w:r>
@@ -2972,7 +3221,15 @@
           <w:bCs/>
           <w:color w:val="000000" w:themeColor="text1"/>
         </w:rPr>
-        <w:t>first time</w:t>
+        <w:t xml:space="preserve">functional </w:t>
+      </w:r>
+      <w:r>
+        <w:rPr>
+          <w:rFonts w:ascii="Times New Roman" w:hAnsi="Times New Roman" w:cs="Times New Roman"/>
+          <w:bCs/>
+          <w:color w:val="000000" w:themeColor="text1"/>
+        </w:rPr>
+        <w:t>:</w:t>
       </w:r>
       <w:proofErr w:type="gramEnd"/>
       <w:r>
@@ -2981,97 +3238,7 @@
           <w:bCs/>
           <w:color w:val="000000" w:themeColor="text1"/>
         </w:rPr>
-        <w:t xml:space="preserve"> learning experience, the project does not have a final design </w:t>
-      </w:r>
-      <w:r>
-        <w:rPr>
-          <w:rFonts w:ascii="Times New Roman" w:hAnsi="Times New Roman" w:cs="Times New Roman"/>
-          <w:bCs/>
-          <w:color w:val="000000" w:themeColor="text1"/>
-        </w:rPr>
-        <w:t xml:space="preserve">because the minimal understanding web programming. Once a point of </w:t>
-      </w:r>
-      <w:proofErr w:type="gramStart"/>
-      <w:r>
-        <w:rPr>
-          <w:rFonts w:ascii="Times New Roman" w:hAnsi="Times New Roman" w:cs="Times New Roman"/>
-          <w:bCs/>
-          <w:color w:val="000000" w:themeColor="text1"/>
-        </w:rPr>
-        <w:t>sufficient</w:t>
-      </w:r>
-      <w:proofErr w:type="gramEnd"/>
-      <w:r>
-        <w:rPr>
-          <w:rFonts w:ascii="Times New Roman" w:hAnsi="Times New Roman" w:cs="Times New Roman"/>
-          <w:bCs/>
-          <w:color w:val="000000" w:themeColor="text1"/>
-        </w:rPr>
-        <w:t xml:space="preserve"> understanding is achieved, a final technical design will be made</w:t>
-      </w:r>
-      <w:r>
-        <w:rPr>
-          <w:rFonts w:ascii="Times New Roman" w:hAnsi="Times New Roman" w:cs="Times New Roman"/>
-          <w:bCs/>
-          <w:color w:val="000000" w:themeColor="text1"/>
-        </w:rPr>
-        <w:t>.</w:t>
-      </w:r>
-      <w:r>
-        <w:rPr>
-          <w:rFonts w:ascii="Times New Roman" w:hAnsi="Times New Roman" w:cs="Times New Roman"/>
-          <w:bCs/>
-          <w:color w:val="000000" w:themeColor="text1"/>
-        </w:rPr>
-        <w:br/>
-      </w:r>
-      <w:r>
-        <w:rPr>
-          <w:rFonts w:ascii="Times New Roman" w:hAnsi="Times New Roman" w:cs="Times New Roman"/>
-          <w:b/>
-          <w:color w:val="000000" w:themeColor="text1"/>
-        </w:rPr>
-        <w:t xml:space="preserve">Current </w:t>
-      </w:r>
-      <w:r>
-        <w:rPr>
-          <w:rFonts w:ascii="Times New Roman" w:hAnsi="Times New Roman" w:cs="Times New Roman"/>
-          <w:b/>
-          <w:color w:val="000000" w:themeColor="text1"/>
-        </w:rPr>
-        <w:t>Design</w:t>
-      </w:r>
-      <w:r>
-        <w:rPr>
-          <w:rFonts w:ascii="Times New Roman" w:hAnsi="Times New Roman" w:cs="Times New Roman"/>
-          <w:b/>
-          <w:color w:val="000000" w:themeColor="text1"/>
-        </w:rPr>
-        <w:t>:</w:t>
-      </w:r>
-      <w:r>
-        <w:rPr>
-          <w:rFonts w:ascii="Times New Roman" w:hAnsi="Times New Roman" w:cs="Times New Roman"/>
-          <w:bCs/>
-          <w:color w:val="000000" w:themeColor="text1"/>
-        </w:rPr>
-        <w:t xml:space="preserve"> </w:t>
-      </w:r>
-      <w:r>
-        <w:rPr>
-          <w:rFonts w:ascii="Times New Roman" w:hAnsi="Times New Roman" w:cs="Times New Roman"/>
-          <w:bCs/>
-          <w:color w:val="000000" w:themeColor="text1"/>
-        </w:rPr>
-        <w:t xml:space="preserve">functional </w:t>
-      </w:r>
-      <w:r>
-        <w:rPr>
-          <w:rFonts w:ascii="Times New Roman" w:hAnsi="Times New Roman" w:cs="Times New Roman"/>
-          <w:bCs/>
-          <w:color w:val="000000" w:themeColor="text1"/>
-        </w:rPr>
-        <w:t xml:space="preserve">: beautification </w:t>
+        <w:t xml:space="preserve"> beautification </w:t>
       </w:r>
       <w:r>
         <w:rPr>
@@ -3157,7 +3324,7 @@
                     </pic:cNvPicPr>
                   </pic:nvPicPr>
                   <pic:blipFill>
-                    <a:blip r:embed="rId5">
+                    <a:blip r:embed="rId6">
                       <a:extLst>
                         <a:ext uri="{28A0092B-C50C-407E-A947-70E740481C1C}">
                           <a14:useLocalDpi xmlns:a14="http://schemas.microsoft.com/office/drawing/2010/main" val="0"/>
@@ -3191,6 +3358,7 @@
     </w:p>
     <w:p>
       <w:pPr>
+        <w:spacing w:after="160" w:line="259" w:lineRule="auto"/>
         <w:rPr>
           <w:rFonts w:ascii="Times New Roman" w:hAnsi="Times New Roman" w:cs="Times New Roman"/>
           <w:b/>
@@ -3207,16 +3375,40 @@
           <w:sz w:val="28"/>
           <w:szCs w:val="28"/>
         </w:rPr>
+        <w:br w:type="page"/>
+      </w:r>
+    </w:p>
+    <w:p>
+      <w:pPr>
+        <w:rPr>
+          <w:rFonts w:ascii="Times New Roman" w:hAnsi="Times New Roman" w:cs="Times New Roman"/>
+          <w:b/>
+          <w:color w:val="000000" w:themeColor="text1"/>
+          <w:sz w:val="28"/>
+          <w:szCs w:val="28"/>
+        </w:rPr>
+      </w:pPr>
+      <w:r>
+        <w:rPr>
+          <w:rFonts w:ascii="Times New Roman" w:hAnsi="Times New Roman" w:cs="Times New Roman"/>
+          <w:b/>
+          <w:color w:val="000000" w:themeColor="text1"/>
+          <w:sz w:val="28"/>
+          <w:szCs w:val="28"/>
+        </w:rPr>
         <w:lastRenderedPageBreak/>
         <w:t>Sitemap Diagram:</w:t>
       </w:r>
     </w:p>
     <w:p>
       <w:pPr>
-        <w:rPr>
-          <w:rFonts w:ascii="Times New Roman" w:hAnsi="Times New Roman" w:cs="Times New Roman"/>
-          <w:i/>
-          <w:color w:val="2F5496" w:themeColor="accent1" w:themeShade="BF"/>
+        <w:spacing w:after="160" w:line="259" w:lineRule="auto"/>
+        <w:rPr>
+          <w:rFonts w:ascii="Times New Roman" w:hAnsi="Times New Roman" w:cs="Times New Roman"/>
+          <w:b/>
+          <w:color w:val="000000" w:themeColor="text1"/>
+          <w:sz w:val="28"/>
+          <w:szCs w:val="28"/>
         </w:rPr>
       </w:pPr>
       <w:r>
@@ -3224,10 +3416,10 @@
           <w:noProof/>
         </w:rPr>
         <w:drawing>
-          <wp:inline distT="0" distB="0" distL="0" distR="0" wp14:anchorId="2A1AB126" wp14:editId="2ABC6D7B">
-            <wp:extent cx="6000750" cy="5562450"/>
-            <wp:effectExtent l="0" t="0" r="0" b="635"/>
-            <wp:docPr id="2" name="Picture 2"/>
+          <wp:inline distT="0" distB="0" distL="0" distR="0" wp14:anchorId="0BAEC86B" wp14:editId="0DA3887D">
+            <wp:extent cx="8534400" cy="6448425"/>
+            <wp:effectExtent l="0" t="0" r="0" b="9525"/>
+            <wp:docPr id="4" name="Picture 4"/>
             <wp:cNvGraphicFramePr>
               <a:graphicFrameLocks xmlns:a="http://schemas.openxmlformats.org/drawingml/2006/main" noChangeAspect="1"/>
             </wp:cNvGraphicFramePr>
@@ -3241,7 +3433,7 @@
                     </pic:cNvPicPr>
                   </pic:nvPicPr>
                   <pic:blipFill>
-                    <a:blip r:embed="rId6" cstate="print">
+                    <a:blip r:embed="rId7">
                       <a:extLst>
                         <a:ext uri="{28A0092B-C50C-407E-A947-70E740481C1C}">
                           <a14:useLocalDpi xmlns:a14="http://schemas.microsoft.com/office/drawing/2010/main" val="0"/>
@@ -3256,7 +3448,7 @@
                   <pic:spPr bwMode="auto">
                     <a:xfrm>
                       <a:off x="0" y="0"/>
-                      <a:ext cx="6006524" cy="5567802"/>
+                      <a:ext cx="8534400" cy="6448425"/>
                     </a:xfrm>
                     <a:prstGeom prst="rect">
                       <a:avLst/>
@@ -3284,7 +3476,13 @@
     </w:p>
     <w:p>
       <w:pPr>
-        <w:spacing w:after="160" w:line="259" w:lineRule="auto"/>
+        <w:rPr>
+          <w:rFonts w:ascii="Times New Roman" w:hAnsi="Times New Roman" w:cs="Times New Roman"/>
+          <w:bCs/>
+          <w:color w:val="000000" w:themeColor="text1"/>
+        </w:rPr>
+      </w:pPr>
+      <w:r>
         <w:rPr>
           <w:rFonts w:ascii="Times New Roman" w:hAnsi="Times New Roman" w:cs="Times New Roman"/>
           <w:b/>
@@ -3292,7 +3490,8 @@
           <w:sz w:val="28"/>
           <w:szCs w:val="28"/>
         </w:rPr>
-      </w:pPr>
+        <w:t>DDL Scripts:</w:t>
+      </w:r>
       <w:r>
         <w:rPr>
           <w:rFonts w:ascii="Times New Roman" w:hAnsi="Times New Roman" w:cs="Times New Roman"/>
@@ -3301,7 +3500,15 @@
           <w:sz w:val="28"/>
           <w:szCs w:val="28"/>
         </w:rPr>
-        <w:br w:type="page"/>
+        <w:br/>
+      </w:r>
+      <w:r>
+        <w:rPr>
+          <w:rFonts w:ascii="Times New Roman" w:hAnsi="Times New Roman" w:cs="Times New Roman"/>
+          <w:bCs/>
+          <w:color w:val="000000" w:themeColor="text1"/>
+        </w:rPr>
+        <w:t>n/a</w:t>
       </w:r>
     </w:p>
     <w:p>
@@ -3312,26 +3519,28 @@
           <w:color w:val="2F5496" w:themeColor="accent1" w:themeShade="BF"/>
         </w:rPr>
       </w:pPr>
+      <w:r>
+        <w:rPr>
+          <w:rFonts w:ascii="Times New Roman" w:hAnsi="Times New Roman" w:cs="Times New Roman"/>
+          <w:i/>
+          <w:color w:val="2F5496" w:themeColor="accent1" w:themeShade="BF"/>
+        </w:rPr>
+        <w:t xml:space="preserve">This should contain a link to Bitbucket where the DDL script can be downloaded. </w:t>
+      </w:r>
     </w:p>
     <w:p>
       <w:pPr>
         <w:rPr>
           <w:rFonts w:ascii="Times New Roman" w:hAnsi="Times New Roman" w:cs="Times New Roman"/>
-          <w:bCs/>
-          <w:color w:val="000000" w:themeColor="text1"/>
-        </w:rPr>
-      </w:pPr>
-      <w:r>
-        <w:rPr>
-          <w:rFonts w:ascii="Times New Roman" w:hAnsi="Times New Roman" w:cs="Times New Roman"/>
           <w:b/>
           <w:color w:val="000000" w:themeColor="text1"/>
           <w:sz w:val="28"/>
           <w:szCs w:val="28"/>
         </w:rPr>
-        <w:t>DDL Scripts:</w:t>
-      </w:r>
-      <w:r>
+      </w:pPr>
+    </w:p>
+    <w:p>
+      <w:pPr>
         <w:rPr>
           <w:rFonts w:ascii="Times New Roman" w:hAnsi="Times New Roman" w:cs="Times New Roman"/>
           <w:b/>
@@ -3339,70 +3548,22 @@
           <w:sz w:val="28"/>
           <w:szCs w:val="28"/>
         </w:rPr>
-        <w:br/>
-      </w:r>
-      <w:r>
-        <w:rPr>
-          <w:rFonts w:ascii="Times New Roman" w:hAnsi="Times New Roman" w:cs="Times New Roman"/>
-          <w:bCs/>
-          <w:color w:val="000000" w:themeColor="text1"/>
-        </w:rPr>
-        <w:t>n/a</w:t>
+      </w:pPr>
+      <w:r>
+        <w:rPr>
+          <w:rFonts w:ascii="Times New Roman" w:hAnsi="Times New Roman" w:cs="Times New Roman"/>
+          <w:b/>
+          <w:color w:val="000000" w:themeColor="text1"/>
+          <w:sz w:val="28"/>
+          <w:szCs w:val="28"/>
+        </w:rPr>
+        <w:t>User Interface Diagrams:</w:t>
       </w:r>
     </w:p>
     <w:p>
       <w:pPr>
         <w:rPr>
           <w:rFonts w:ascii="Times New Roman" w:hAnsi="Times New Roman" w:cs="Times New Roman"/>
-          <w:i/>
-          <w:color w:val="2F5496" w:themeColor="accent1" w:themeShade="BF"/>
-        </w:rPr>
-      </w:pPr>
-      <w:r>
-        <w:rPr>
-          <w:rFonts w:ascii="Times New Roman" w:hAnsi="Times New Roman" w:cs="Times New Roman"/>
-          <w:i/>
-          <w:color w:val="2F5496" w:themeColor="accent1" w:themeShade="BF"/>
-        </w:rPr>
-        <w:t xml:space="preserve">This should contain a link to Bitbucket where the DDL script can be downloaded. </w:t>
-      </w:r>
-    </w:p>
-    <w:p>
-      <w:pPr>
-        <w:rPr>
-          <w:rFonts w:ascii="Times New Roman" w:hAnsi="Times New Roman" w:cs="Times New Roman"/>
-          <w:b/>
-          <w:color w:val="000000" w:themeColor="text1"/>
-          <w:sz w:val="28"/>
-          <w:szCs w:val="28"/>
-        </w:rPr>
-      </w:pPr>
-    </w:p>
-    <w:p>
-      <w:pPr>
-        <w:rPr>
-          <w:rFonts w:ascii="Times New Roman" w:hAnsi="Times New Roman" w:cs="Times New Roman"/>
-          <w:b/>
-          <w:color w:val="000000" w:themeColor="text1"/>
-          <w:sz w:val="28"/>
-          <w:szCs w:val="28"/>
-        </w:rPr>
-      </w:pPr>
-      <w:r>
-        <w:rPr>
-          <w:rFonts w:ascii="Times New Roman" w:hAnsi="Times New Roman" w:cs="Times New Roman"/>
-          <w:b/>
-          <w:color w:val="000000" w:themeColor="text1"/>
-          <w:sz w:val="28"/>
-          <w:szCs w:val="28"/>
-        </w:rPr>
-        <w:t>User Interface Diagrams:</w:t>
-      </w:r>
-    </w:p>
-    <w:p>
-      <w:pPr>
-        <w:rPr>
-          <w:rFonts w:ascii="Times New Roman" w:hAnsi="Times New Roman" w:cs="Times New Roman"/>
           <w:bCs/>
           <w:color w:val="000000" w:themeColor="text1"/>
         </w:rPr>
@@ -3457,39 +3618,7 @@
           <w:bCs/>
           <w:color w:val="000000" w:themeColor="text1"/>
         </w:rPr>
-        <w:t xml:space="preserve">that contains: User Registration, </w:t>
-      </w:r>
-      <w:r>
-        <w:rPr>
-          <w:rFonts w:ascii="Times New Roman" w:hAnsi="Times New Roman" w:cs="Times New Roman"/>
-          <w:bCs/>
-          <w:color w:val="000000" w:themeColor="text1"/>
-        </w:rPr>
-        <w:t xml:space="preserve">User Login, </w:t>
-      </w:r>
-      <w:r>
-        <w:rPr>
-          <w:rFonts w:ascii="Times New Roman" w:hAnsi="Times New Roman" w:cs="Times New Roman"/>
-          <w:bCs/>
-          <w:color w:val="000000" w:themeColor="text1"/>
-        </w:rPr>
-        <w:t xml:space="preserve">Create Blog Post, </w:t>
-      </w:r>
-      <w:r>
-        <w:rPr>
-          <w:rFonts w:ascii="Times New Roman" w:hAnsi="Times New Roman" w:cs="Times New Roman"/>
-          <w:bCs/>
-          <w:color w:val="000000" w:themeColor="text1"/>
-        </w:rPr>
-        <w:t xml:space="preserve">User Info Display, </w:t>
-      </w:r>
-      <w:r>
-        <w:rPr>
-          <w:rFonts w:ascii="Times New Roman" w:hAnsi="Times New Roman" w:cs="Times New Roman"/>
-          <w:bCs/>
-          <w:color w:val="000000" w:themeColor="text1"/>
-        </w:rPr>
-        <w:t>Admin Page.</w:t>
+        <w:t>with minimal decoration</w:t>
       </w:r>
     </w:p>
     <w:p>
@@ -3616,7 +3745,7 @@
 </file>
 
 <file path=word/numbering.xml><?xml version="1.0" encoding="utf-8"?>
-<w:numbering xmlns:wpc="http://schemas.microsoft.com/office/word/2010/wordprocessingCanvas" xmlns:cx="http://schemas.microsoft.com/office/drawing/2014/chartex" xmlns:cx1="http://schemas.microsoft.com/office/drawing/2015/9/8/chartex" xmlns:cx2="http://schemas.microsoft.com/office/drawing/2015/10/21/chartex" xmlns:cx3="http://schemas.microsoft.com/office/drawing/2016/5/9/chartex" xmlns:cx4="http://schemas.microsoft.com/office/drawing/2016/5/10/chartex" xmlns:cx5="http://schemas.microsoft.com/office/drawing/2016/5/11/chartex" xmlns:cx6="http://schemas.microsoft.com/office/drawing/2016/5/12/chartex" xmlns:cx7="http://schemas.microsoft.com/office/drawing/2016/5/13/chartex" xmlns:cx8="http://schemas.microsoft.com/office/drawing/2016/5/14/chartex" xmlns:mc="http://schemas.openxmlformats.org/markup-compatibility/2006" xmlns:aink="http://schemas.microsoft.com/office/drawing/2016/ink" xmlns:am3d="http://schemas.microsoft.com/office/drawing/2017/model3d" xmlns:o="urn:schemas-microsoft-com:office:office" xmlns:r="http://schemas.openxmlformats.org/officeDocument/2006/relationships" xmlns:m="http://schemas.openxmlformats.org/officeDocument/2006/math" xmlns:v="urn:schemas-microsoft-com:vml" xmlns:wp14="http://schemas.microsoft.com/office/word/2010/wordprocessingDrawing" xmlns:wp="http://schemas.openxmlformats.org/drawingml/2006/wordprocessingDrawing" xmlns:w10="urn:schemas-microsoft-com:office:word" xmlns:w="http://schemas.openxmlformats.org/wordprocessingml/2006/main" xmlns:w14="http://schemas.microsoft.com/office/word/2010/wordml" xmlns:w15="http://schemas.microsoft.com/office/word/2012/wordml" xmlns:w16cex="http://schemas.microsoft.com/office/word/2018/wordml/cex" xmlns:w16cid="http://schemas.microsoft.com/office/word/2016/wordml/cid" xmlns:w16="http://schemas.microsoft.com/office/word/2018/wordml" xmlns:w16se="http://schemas.microsoft.com/office/word/2015/wordml/symex" xmlns:wpg="http://schemas.microsoft.com/office/word/2010/wordprocessingGroup" xmlns:wpi="http://schemas.microsoft.com/office/word/2010/wordprocessingInk" xmlns:wne="http://schemas.microsoft.com/office/word/2006/wordml" xmlns:wps="http://schemas.microsoft.com/office/word/2010/wordprocessingShape" mc:Ignorable="w14 w15 w16se w16cid w16 w16cex wp14">
+<w:numbering xmlns:wpc="http://schemas.microsoft.com/office/word/2010/wordprocessingCanvas" xmlns:cx="http://schemas.microsoft.com/office/drawing/2014/chartex" xmlns:cx1="http://schemas.microsoft.com/office/drawing/2015/9/8/chartex" xmlns:cx2="http://schemas.microsoft.com/office/drawing/2015/10/21/chartex" xmlns:cx3="http://schemas.microsoft.com/office/drawing/2016/5/9/chartex" xmlns:cx4="http://schemas.microsoft.com/office/drawing/2016/5/10/chartex" xmlns:cx5="http://schemas.microsoft.com/office/drawing/2016/5/11/chartex" xmlns:cx6="http://schemas.microsoft.com/office/drawing/2016/5/12/chartex" xmlns:cx7="http://schemas.microsoft.com/office/drawing/2016/5/13/chartex" xmlns:cx8="http://schemas.microsoft.com/office/drawing/2016/5/14/chartex" xmlns:mc="http://schemas.openxmlformats.org/markup-compatibility/2006" xmlns:aink="http://schemas.microsoft.com/office/drawing/2016/ink" xmlns:am3d="http://schemas.microsoft.com/office/drawing/2017/model3d" xmlns:o="urn:schemas-microsoft-com:office:office" xmlns:r="http://schemas.openxmlformats.org/officeDocument/2006/relationships" xmlns:m="http://schemas.openxmlformats.org/officeDocument/2006/math" xmlns:v="urn:schemas-microsoft-com:vml" xmlns:wp14="http://schemas.microsoft.com/office/word/2010/wordprocessingDrawing" xmlns:wp="http://schemas.openxmlformats.org/drawingml/2006/wordprocessingDrawing" xmlns:w10="urn:schemas-microsoft-com:office:word" xmlns:w="http://schemas.openxmlformats.org/wordprocessingml/2006/main" xmlns:w14="http://schemas.microsoft.com/office/word/2010/wordml" xmlns:w15="http://schemas.microsoft.com/office/word/2012/wordml" xmlns:w16cid="http://schemas.microsoft.com/office/word/2016/wordml/cid" xmlns:w16se="http://schemas.microsoft.com/office/word/2015/wordml/symex" xmlns:wpg="http://schemas.microsoft.com/office/word/2010/wordprocessingGroup" xmlns:wpi="http://schemas.microsoft.com/office/word/2010/wordprocessingInk" xmlns:wne="http://schemas.microsoft.com/office/word/2006/wordml" xmlns:wps="http://schemas.microsoft.com/office/word/2010/wordprocessingShape" mc:Ignorable="w14 w15 w16se w16cid wp14">
   <w:abstractNum w:abstractNumId="0" w15:restartNumberingAfterBreak="0">
     <w:nsid w:val="1D02073D"/>
     <w:multiLevelType w:val="hybridMultilevel"/>
@@ -3832,7 +3961,7 @@
 </file>
 
 <file path=word/styles.xml><?xml version="1.0" encoding="utf-8"?>
-<w:styles xmlns:mc="http://schemas.openxmlformats.org/markup-compatibility/2006" xmlns:r="http://schemas.openxmlformats.org/officeDocument/2006/relationships" xmlns:w="http://schemas.openxmlformats.org/wordprocessingml/2006/main" xmlns:w14="http://schemas.microsoft.com/office/word/2010/wordml" xmlns:w15="http://schemas.microsoft.com/office/word/2012/wordml" xmlns:w16cex="http://schemas.microsoft.com/office/word/2018/wordml/cex" xmlns:w16cid="http://schemas.microsoft.com/office/word/2016/wordml/cid" xmlns:w16="http://schemas.microsoft.com/office/word/2018/wordml" xmlns:w16se="http://schemas.microsoft.com/office/word/2015/wordml/symex" mc:Ignorable="w14 w15 w16se w16cid w16 w16cex">
+<w:styles xmlns:mc="http://schemas.openxmlformats.org/markup-compatibility/2006" xmlns:r="http://schemas.openxmlformats.org/officeDocument/2006/relationships" xmlns:w="http://schemas.openxmlformats.org/wordprocessingml/2006/main" xmlns:w14="http://schemas.microsoft.com/office/word/2010/wordml" xmlns:w15="http://schemas.microsoft.com/office/word/2012/wordml" xmlns:w16cid="http://schemas.microsoft.com/office/word/2016/wordml/cid" xmlns:w16se="http://schemas.microsoft.com/office/word/2015/wordml/symex" mc:Ignorable="w14 w15 w16se w16cid">
   <w:docDefaults>
     <w:rPrDefault>
       <w:rPr>
@@ -3848,7 +3977,7 @@
       </w:pPr>
     </w:pPrDefault>
   </w:docDefaults>
-  <w:latentStyles w:defLockedState="0" w:defUIPriority="99" w:defSemiHidden="0" w:defUnhideWhenUsed="0" w:defQFormat="0" w:count="376">
+  <w:latentStyles w:defLockedState="0" w:defUIPriority="99" w:defSemiHidden="0" w:defUnhideWhenUsed="0" w:defQFormat="0" w:count="377">
     <w:lsdException w:name="Normal" w:uiPriority="0" w:qFormat="1"/>
     <w:lsdException w:name="heading 1" w:uiPriority="9" w:qFormat="1"/>
     <w:lsdException w:name="heading 2" w:semiHidden="1" w:uiPriority="9" w:unhideWhenUsed="1" w:qFormat="1"/>
@@ -3954,7 +4083,6 @@
     <w:lsdException w:name="HTML Sample" w:semiHidden="1" w:unhideWhenUsed="1"/>
     <w:lsdException w:name="HTML Typewriter" w:semiHidden="1" w:unhideWhenUsed="1"/>
     <w:lsdException w:name="HTML Variable" w:semiHidden="1" w:unhideWhenUsed="1"/>
-    <w:lsdException w:name="Normal Table" w:semiHidden="1" w:unhideWhenUsed="1"/>
     <w:lsdException w:name="annotation subject" w:semiHidden="1" w:unhideWhenUsed="1"/>
     <w:lsdException w:name="No List" w:semiHidden="1" w:unhideWhenUsed="1"/>
     <w:lsdException w:name="Outline List 1" w:semiHidden="1" w:unhideWhenUsed="1"/>
@@ -4001,10 +4129,8 @@
     <w:lsdException w:name="Table Subtle 2" w:semiHidden="1" w:unhideWhenUsed="1"/>
     <w:lsdException w:name="Table Web 1" w:semiHidden="1" w:unhideWhenUsed="1"/>
     <w:lsdException w:name="Table Web 2" w:semiHidden="1" w:unhideWhenUsed="1"/>
-    <w:lsdException w:name="Table Web 3" w:semiHidden="1" w:unhideWhenUsed="1"/>
     <w:lsdException w:name="Balloon Text" w:semiHidden="1" w:unhideWhenUsed="1"/>
     <w:lsdException w:name="Table Grid" w:uiPriority="39"/>
-    <w:lsdException w:name="Table Theme" w:semiHidden="1" w:unhideWhenUsed="1"/>
     <w:lsdException w:name="Placeholder Text" w:semiHidden="1"/>
     <w:lsdException w:name="No Spacing" w:uiPriority="1" w:qFormat="1"/>
     <w:lsdException w:name="Light Shading" w:uiPriority="60"/>
@@ -4225,6 +4351,7 @@
     <w:lsdException w:name="Hashtag" w:semiHidden="1" w:unhideWhenUsed="1"/>
     <w:lsdException w:name="Unresolved Mention" w:semiHidden="1" w:unhideWhenUsed="1"/>
     <w:lsdException w:name="Smart Link" w:semiHidden="1" w:unhideWhenUsed="1"/>
+    <w:lsdException w:name="Smart Link Error" w:semiHidden="1" w:unhideWhenUsed="1"/>
   </w:latentStyles>
   <w:style w:type="paragraph" w:default="1" w:styleId="Normal">
     <w:name w:val="Normal"/>
@@ -4299,6 +4426,18 @@
         <w:insideV w:val="single" w:sz="4" w:space="0" w:color="auto"/>
       </w:tblBorders>
     </w:tblPr>
+  </w:style>
+  <w:style w:type="character" w:styleId="Hyperlink">
+    <w:name w:val="Hyperlink"/>
+    <w:basedOn w:val="DefaultParagraphFont"/>
+    <w:uiPriority w:val="99"/>
+    <w:semiHidden/>
+    <w:unhideWhenUsed/>
+    <w:rsid w:val="002B479A"/>
+    <w:rPr>
+      <w:color w:val="0000FF"/>
+      <w:u w:val="single"/>
+    </w:rPr>
   </w:style>
 </w:styles>
 </file>

</xml_diff>